<commit_message>
Se finalizo el trabajo
</commit_message>
<xml_diff>
--- a/Trabajo Integrador 2.docx
+++ b/Trabajo Integrador 2.docx
@@ -139,8 +139,8 @@
           <w:szCs w:val="48"/>
         </w:rPr>
       </w:pPr>
-      <w:bookmarkStart w:id="0" w:name="_Hlk199952080"/>
-      <w:bookmarkStart w:id="1" w:name="_Toc200135989"/>
+      <w:bookmarkStart w:id="0" w:name="_Toc200135989"/>
+      <w:bookmarkStart w:id="1" w:name="_Hlk199952080"/>
       <w:r>
         <w:rPr>
           <w:rFonts w:ascii="Arial" w:hAnsi="Arial" w:cs="Arial"/>
@@ -150,7 +150,7 @@
         </w:rPr>
         <w:t>Trabajo Integrador 2: Matemática y Programación</w:t>
       </w:r>
-      <w:bookmarkEnd w:id="1"/>
+      <w:bookmarkEnd w:id="0"/>
     </w:p>
     <w:p>
       <w:pPr>
@@ -365,7 +365,7 @@
         <w:t>25</w:t>
       </w:r>
     </w:p>
-    <w:bookmarkEnd w:id="0"/>
+    <w:bookmarkEnd w:id="1"/>
     <w:p>
       <w:pPr>
         <w:spacing w:after="0" w:line="259" w:lineRule="auto"/>
@@ -424,6 +424,10 @@
     <w:sdt>
       <w:sdtPr>
         <w:rPr>
+          <w:rFonts w:ascii="Calibri" w:eastAsia="Calibri" w:hAnsi="Calibri" w:cs="Calibri"/>
+          <w:color w:val="000000"/>
+          <w:sz w:val="24"/>
+          <w:szCs w:val="22"/>
           <w:lang w:val="es-MX"/>
         </w:rPr>
         <w:id w:val="-1175194584"/>
@@ -434,12 +438,8 @@
       </w:sdtPr>
       <w:sdtEndPr>
         <w:rPr>
-          <w:rFonts w:ascii="Calibri" w:eastAsia="Calibri" w:hAnsi="Calibri" w:cs="Calibri"/>
           <w:b/>
           <w:bCs/>
-          <w:color w:val="000000"/>
-          <w:sz w:val="24"/>
-          <w:szCs w:val="22"/>
         </w:rPr>
       </w:sdtEndPr>
       <w:sdtContent>
@@ -936,7 +936,7 @@
                 <w:noProof/>
                 <w:webHidden/>
               </w:rPr>
-              <w:t>8</w:t>
+              <w:t>9</w:t>
             </w:r>
             <w:r>
               <w:rPr>
@@ -968,74 +968,6 @@
       <w:r>
         <w:br w:type="page"/>
       </w:r>
-      <w:r>
-        <w:rPr>
-          <w:noProof/>
-        </w:rPr>
-        <w:lastRenderedPageBreak/>
-        <w:drawing>
-          <wp:inline distT="0" distB="0" distL="0" distR="0" wp14:anchorId="21717DE6" wp14:editId="5304A5F7">
-            <wp:extent cx="4505960" cy="2890157"/>
-            <wp:effectExtent l="0" t="0" r="8890" b="5715"/>
-            <wp:docPr id="2072182197" name="Imagen 1"/>
-            <wp:cNvGraphicFramePr>
-              <a:graphicFrameLocks xmlns:a="http://schemas.openxmlformats.org/drawingml/2006/main" noChangeAspect="1"/>
-            </wp:cNvGraphicFramePr>
-            <a:graphic xmlns:a="http://schemas.openxmlformats.org/drawingml/2006/main">
-              <a:graphicData uri="http://schemas.openxmlformats.org/drawingml/2006/picture">
-                <pic:pic xmlns:pic="http://schemas.openxmlformats.org/drawingml/2006/picture">
-                  <pic:nvPicPr>
-                    <pic:cNvPr id="0" name="Picture 1"/>
-                    <pic:cNvPicPr>
-                      <a:picLocks noChangeAspect="1" noChangeArrowheads="1"/>
-                    </pic:cNvPicPr>
-                  </pic:nvPicPr>
-                  <pic:blipFill rotWithShape="1">
-                    <a:blip r:embed="rId8">
-                      <a:extLst>
-                        <a:ext uri="{BEBA8EAE-BF5A-486C-A8C5-ECC9F3942E4B}">
-                          <a14:imgProps xmlns:a14="http://schemas.microsoft.com/office/drawing/2010/main">
-                            <a14:imgLayer r:embed="rId9">
-                              <a14:imgEffect>
-                                <a14:sharpenSoften amount="50000"/>
-                              </a14:imgEffect>
-                            </a14:imgLayer>
-                          </a14:imgProps>
-                        </a:ext>
-                        <a:ext uri="{28A0092B-C50C-407E-A947-70E740481C1C}">
-                          <a14:useLocalDpi xmlns:a14="http://schemas.microsoft.com/office/drawing/2010/main" val="0"/>
-                        </a:ext>
-                      </a:extLst>
-                    </a:blip>
-                    <a:srcRect l="7257" t="4147" r="9287" b="4095"/>
-                    <a:stretch>
-                      <a:fillRect/>
-                    </a:stretch>
-                  </pic:blipFill>
-                  <pic:spPr bwMode="auto">
-                    <a:xfrm>
-                      <a:off x="0" y="0"/>
-                      <a:ext cx="4506663" cy="2890608"/>
-                    </a:xfrm>
-                    <a:prstGeom prst="rect">
-                      <a:avLst/>
-                    </a:prstGeom>
-                    <a:noFill/>
-                    <a:ln>
-                      <a:noFill/>
-                    </a:ln>
-                    <a:extLst>
-                      <a:ext uri="{53640926-AAD7-44D8-BBD7-CCE9431645EC}">
-                        <a14:shadowObscured xmlns:a14="http://schemas.microsoft.com/office/drawing/2010/main"/>
-                      </a:ext>
-                    </a:extLst>
-                  </pic:spPr>
-                </pic:pic>
-              </a:graphicData>
-            </a:graphic>
-          </wp:inline>
-        </w:drawing>
-      </w:r>
     </w:p>
     <w:p/>
     <w:p>
@@ -1339,11 +1271,11 @@
                     </pic:cNvPicPr>
                   </pic:nvPicPr>
                   <pic:blipFill rotWithShape="1">
-                    <a:blip r:embed="rId10" cstate="print">
+                    <a:blip r:embed="rId8" cstate="print">
                       <a:extLst>
                         <a:ext uri="{BEBA8EAE-BF5A-486C-A8C5-ECC9F3942E4B}">
                           <a14:imgProps xmlns:a14="http://schemas.microsoft.com/office/drawing/2010/main">
-                            <a14:imgLayer r:embed="rId11">
+                            <a14:imgLayer r:embed="rId9">
                               <a14:imgEffect>
                                 <a14:sharpenSoften amount="50000"/>
                               </a14:imgEffect>
@@ -1457,7 +1389,6 @@
         <w:rPr>
           <w:noProof/>
         </w:rPr>
-        <w:lastRenderedPageBreak/>
         <w:drawing>
           <wp:inline distT="0" distB="0" distL="0" distR="0" wp14:anchorId="221026B9" wp14:editId="379614E3">
             <wp:extent cx="2296885" cy="1473239"/>
@@ -1476,11 +1407,11 @@
                     </pic:cNvPicPr>
                   </pic:nvPicPr>
                   <pic:blipFill rotWithShape="1">
-                    <a:blip r:embed="rId12" cstate="print">
+                    <a:blip r:embed="rId10" cstate="print">
                       <a:extLst>
                         <a:ext uri="{BEBA8EAE-BF5A-486C-A8C5-ECC9F3942E4B}">
                           <a14:imgProps xmlns:a14="http://schemas.microsoft.com/office/drawing/2010/main">
-                            <a14:imgLayer r:embed="rId13">
+                            <a14:imgLayer r:embed="rId11">
                               <a14:imgEffect>
                                 <a14:sharpenSoften amount="50000"/>
                               </a14:imgEffect>
@@ -1602,6 +1533,7 @@
           <w:noProof/>
           <w:szCs w:val="24"/>
         </w:rPr>
+        <w:lastRenderedPageBreak/>
         <w:drawing>
           <wp:inline distT="0" distB="0" distL="0" distR="0" wp14:anchorId="19E082B5" wp14:editId="0A42968B">
             <wp:extent cx="2371037" cy="1524000"/>
@@ -1620,11 +1552,11 @@
                     </pic:cNvPicPr>
                   </pic:nvPicPr>
                   <pic:blipFill rotWithShape="1">
-                    <a:blip r:embed="rId14" cstate="print">
+                    <a:blip r:embed="rId12" cstate="print">
                       <a:extLst>
                         <a:ext uri="{BEBA8EAE-BF5A-486C-A8C5-ECC9F3942E4B}">
                           <a14:imgProps xmlns:a14="http://schemas.microsoft.com/office/drawing/2010/main">
-                            <a14:imgLayer r:embed="rId15">
+                            <a14:imgLayer r:embed="rId13">
                               <a14:imgEffect>
                                 <a14:sharpenSoften amount="50000"/>
                               </a14:imgEffect>
@@ -1764,7 +1696,7 @@
                     </pic:cNvPicPr>
                   </pic:nvPicPr>
                   <pic:blipFill rotWithShape="1">
-                    <a:blip r:embed="rId16" cstate="print">
+                    <a:blip r:embed="rId14" cstate="print">
                       <a:extLst>
                         <a:ext uri="{28A0092B-C50C-407E-A947-70E740481C1C}">
                           <a14:useLocalDpi xmlns:a14="http://schemas.microsoft.com/office/drawing/2010/main" val="0"/>
@@ -1885,7 +1817,7 @@
                     </pic:cNvPicPr>
                   </pic:nvPicPr>
                   <pic:blipFill>
-                    <a:blip r:embed="rId17" cstate="print">
+                    <a:blip r:embed="rId15" cstate="print">
                       <a:extLst>
                         <a:ext uri="{28A0092B-C50C-407E-A947-70E740481C1C}">
                           <a14:useLocalDpi xmlns:a14="http://schemas.microsoft.com/office/drawing/2010/main" val="0"/>
@@ -2081,6 +2013,7 @@
           <w:rFonts w:ascii="Arial" w:hAnsi="Arial" w:cs="Arial"/>
           <w:szCs w:val="24"/>
         </w:rPr>
+        <w:lastRenderedPageBreak/>
         <w:t xml:space="preserve">Conjunto B = {2, 4, 6, </w:t>
       </w:r>
       <w:proofErr w:type="gramStart"/>
@@ -2393,6 +2326,7 @@
       <w:r>
         <w:rPr>
           <w:rFonts w:ascii="Arial" w:hAnsi="Arial" w:cs="Arial"/>
+          <w:noProof/>
           <w:szCs w:val="24"/>
         </w:rPr>
         <w:drawing>
@@ -2411,7 +2345,7 @@
                     <pic:cNvPicPr/>
                   </pic:nvPicPr>
                   <pic:blipFill>
-                    <a:blip r:embed="rId18"/>
+                    <a:blip r:embed="rId16"/>
                     <a:stretch>
                       <a:fillRect/>
                     </a:stretch>
@@ -2442,6 +2376,7 @@
       <w:r>
         <w:rPr>
           <w:rFonts w:ascii="Arial" w:hAnsi="Arial" w:cs="Arial"/>
+          <w:noProof/>
           <w:szCs w:val="24"/>
         </w:rPr>
         <w:lastRenderedPageBreak/>
@@ -2461,7 +2396,7 @@
                     <pic:cNvPicPr/>
                   </pic:nvPicPr>
                   <pic:blipFill>
-                    <a:blip r:embed="rId19"/>
+                    <a:blip r:embed="rId17"/>
                     <a:stretch>
                       <a:fillRect/>
                     </a:stretch>
@@ -2521,6 +2456,7 @@
       <w:r>
         <w:rPr>
           <w:rFonts w:ascii="Arial" w:hAnsi="Arial" w:cs="Arial"/>
+          <w:noProof/>
           <w:szCs w:val="24"/>
         </w:rPr>
         <w:drawing>
@@ -2539,7 +2475,7 @@
                     <pic:cNvPicPr/>
                   </pic:nvPicPr>
                   <pic:blipFill>
-                    <a:blip r:embed="rId20"/>
+                    <a:blip r:embed="rId18"/>
                     <a:stretch>
                       <a:fillRect/>
                     </a:stretch>
@@ -2639,6 +2575,23 @@
           <w:szCs w:val="24"/>
         </w:rPr>
       </w:pPr>
+      <w:hyperlink r:id="rId19" w:history="1">
+        <w:r>
+          <w:rPr>
+            <w:rStyle w:val="Hipervnculo"/>
+            <w:rFonts w:ascii="Arial" w:eastAsia="Courier New" w:hAnsi="Arial" w:cs="Arial"/>
+            <w:szCs w:val="24"/>
+          </w:rPr>
+          <w:t>https://youtu.be/yS02kUJAbhY</w:t>
+        </w:r>
+      </w:hyperlink>
+      <w:r>
+        <w:rPr>
+          <w:rFonts w:ascii="Arial" w:eastAsia="Courier New" w:hAnsi="Arial" w:cs="Arial"/>
+          <w:szCs w:val="24"/>
+        </w:rPr>
+        <w:t xml:space="preserve"> </w:t>
+      </w:r>
     </w:p>
     <w:p>
       <w:pPr>
@@ -2652,34 +2605,6 @@
     </w:p>
     <w:p>
       <w:pPr>
-        <w:pStyle w:val="Ttulo1"/>
-        <w:rPr>
-          <w:rFonts w:ascii="Arial" w:hAnsi="Arial" w:cs="Arial"/>
-          <w:sz w:val="24"/>
-          <w:szCs w:val="24"/>
-        </w:rPr>
-      </w:pPr>
-      <w:bookmarkStart w:id="7" w:name="_Toc200135995"/>
-      <w:r>
-        <w:rPr>
-          <w:rFonts w:ascii="Arial" w:hAnsi="Arial" w:cs="Arial"/>
-          <w:sz w:val="24"/>
-          <w:szCs w:val="24"/>
-        </w:rPr>
-        <w:t>Conclusión</w:t>
-      </w:r>
-      <w:r>
-        <w:rPr>
-          <w:rFonts w:ascii="Arial" w:hAnsi="Arial" w:cs="Arial"/>
-          <w:sz w:val="24"/>
-          <w:szCs w:val="24"/>
-        </w:rPr>
-        <w:t>:</w:t>
-      </w:r>
-      <w:bookmarkEnd w:id="7"/>
-    </w:p>
-    <w:p>
-      <w:pPr>
         <w:spacing w:after="0" w:line="259" w:lineRule="auto"/>
         <w:ind w:left="0" w:right="0" w:firstLine="0"/>
         <w:rPr>
@@ -2697,30 +2622,6 @@
           <w:szCs w:val="24"/>
         </w:rPr>
       </w:pPr>
-      <w:r>
-        <w:rPr>
-          <w:rFonts w:ascii="Arial" w:eastAsia="Courier New" w:hAnsi="Arial" w:cs="Arial"/>
-          <w:szCs w:val="24"/>
-        </w:rPr>
-        <w:lastRenderedPageBreak/>
-        <w:t xml:space="preserve">Este trabajo integrador nos permitió aplicar de forma conjunta conceptos fundamentales de Matemática y Programación. A través del análisis de los </w:t>
-      </w:r>
-      <w:proofErr w:type="spellStart"/>
-      <w:r>
-        <w:rPr>
-          <w:rFonts w:ascii="Arial" w:eastAsia="Courier New" w:hAnsi="Arial" w:cs="Arial"/>
-          <w:szCs w:val="24"/>
-        </w:rPr>
-        <w:t>DNIs</w:t>
-      </w:r>
-      <w:proofErr w:type="spellEnd"/>
-      <w:r>
-        <w:rPr>
-          <w:rFonts w:ascii="Arial" w:eastAsia="Courier New" w:hAnsi="Arial" w:cs="Arial"/>
-          <w:szCs w:val="24"/>
-        </w:rPr>
-        <w:t xml:space="preserve"> y los años de nacimiento de los integrantes del grupo, logramos trabajar con conjuntos, expresiones lógicas, y estructuras condicionales y repetitivas en Python.</w:t>
-      </w:r>
     </w:p>
     <w:p>
       <w:pPr>
@@ -2731,13 +2632,6 @@
           <w:szCs w:val="24"/>
         </w:rPr>
       </w:pPr>
-      <w:r>
-        <w:rPr>
-          <w:rFonts w:ascii="Arial" w:eastAsia="Courier New" w:hAnsi="Arial" w:cs="Arial"/>
-          <w:szCs w:val="24"/>
-        </w:rPr>
-        <w:t>En la primera parte, exploramos operaciones de conjuntos como unión, intersección y diferencia, visualizando sus resultados y analizando condiciones lógicas que pudimos traducir a código. En la segunda parte, trabajamos con datos reales y desarrollamos funciones que nos permitieron automatizar el cálculo de edades, detectar años bisiestos y clasificar información relevante usando programación estructurada.</w:t>
-      </w:r>
     </w:p>
     <w:p>
       <w:pPr>
@@ -2748,13 +2642,26 @@
           <w:szCs w:val="24"/>
         </w:rPr>
       </w:pPr>
-      <w:r>
-        <w:rPr>
-          <w:rFonts w:ascii="Arial" w:eastAsia="Courier New" w:hAnsi="Arial" w:cs="Arial"/>
-          <w:szCs w:val="24"/>
-        </w:rPr>
-        <w:t>Este proyecto reforzó nuestra comprensión de cómo la lógica matemática puede implementarse eficientemente en un programa para resolver problemas concretos. Además, fortalecimos el trabajo en equipo, dividiendo tareas y aprendiendo de la integración entre teoría y práctica.</w:t>
-      </w:r>
+    </w:p>
+    <w:p>
+      <w:pPr>
+        <w:pStyle w:val="Ttulo1"/>
+        <w:rPr>
+          <w:rFonts w:ascii="Arial" w:hAnsi="Arial" w:cs="Arial"/>
+          <w:sz w:val="24"/>
+          <w:szCs w:val="24"/>
+        </w:rPr>
+      </w:pPr>
+      <w:bookmarkStart w:id="7" w:name="_Toc200135995"/>
+      <w:r>
+        <w:rPr>
+          <w:rFonts w:ascii="Arial" w:hAnsi="Arial" w:cs="Arial"/>
+          <w:sz w:val="24"/>
+          <w:szCs w:val="24"/>
+        </w:rPr>
+        <w:t>Conclusión:</w:t>
+      </w:r>
+      <w:bookmarkEnd w:id="7"/>
     </w:p>
     <w:p>
       <w:pPr>
@@ -2765,21 +2672,98 @@
           <w:szCs w:val="24"/>
         </w:rPr>
       </w:pPr>
-      <w:r>
+    </w:p>
+    <w:p>
+      <w:pPr>
+        <w:spacing w:after="0" w:line="259" w:lineRule="auto"/>
+        <w:ind w:left="0" w:right="0" w:firstLine="0"/>
         <w:rPr>
           <w:rFonts w:ascii="Arial" w:eastAsia="Courier New" w:hAnsi="Arial" w:cs="Arial"/>
           <w:szCs w:val="24"/>
         </w:rPr>
+      </w:pPr>
+      <w:r>
+        <w:rPr>
+          <w:rFonts w:ascii="Arial" w:eastAsia="Courier New" w:hAnsi="Arial" w:cs="Arial"/>
+          <w:szCs w:val="24"/>
+        </w:rPr>
+        <w:t xml:space="preserve">Este trabajo integrador nos permitió aplicar de forma conjunta conceptos fundamentales de Matemática y Programación. A través del análisis de los </w:t>
+      </w:r>
+      <w:proofErr w:type="spellStart"/>
+      <w:r>
+        <w:rPr>
+          <w:rFonts w:ascii="Arial" w:eastAsia="Courier New" w:hAnsi="Arial" w:cs="Arial"/>
+          <w:szCs w:val="24"/>
+        </w:rPr>
+        <w:t>DNIs</w:t>
+      </w:r>
+      <w:proofErr w:type="spellEnd"/>
+      <w:r>
+        <w:rPr>
+          <w:rFonts w:ascii="Arial" w:eastAsia="Courier New" w:hAnsi="Arial" w:cs="Arial"/>
+          <w:szCs w:val="24"/>
+        </w:rPr>
+        <w:t xml:space="preserve"> y los años de nacimiento de los integrantes del grupo, logramos trabajar con conjuntos, expresiones lógicas, y estructuras condicionales y repetitivas en Python.</w:t>
+      </w:r>
+    </w:p>
+    <w:p>
+      <w:pPr>
+        <w:spacing w:after="0" w:line="259" w:lineRule="auto"/>
+        <w:ind w:left="0" w:right="0" w:firstLine="0"/>
+        <w:rPr>
+          <w:rFonts w:ascii="Arial" w:eastAsia="Courier New" w:hAnsi="Arial" w:cs="Arial"/>
+          <w:szCs w:val="24"/>
+        </w:rPr>
+      </w:pPr>
+      <w:r>
+        <w:rPr>
+          <w:rFonts w:ascii="Arial" w:eastAsia="Courier New" w:hAnsi="Arial" w:cs="Arial"/>
+          <w:szCs w:val="24"/>
+        </w:rPr>
+        <w:t>En la primera parte, exploramos operaciones de conjuntos como unión, intersección y diferencia, visualizando sus resultados y analizando condiciones lógicas que pudimos traducir a código. En la segunda parte, trabajamos con datos reales y desarrollamos funciones que nos permitieron automatizar el cálculo de edades, detectar años bisiestos y clasificar información relevante usando programación estructurada.</w:t>
+      </w:r>
+    </w:p>
+    <w:p>
+      <w:pPr>
+        <w:spacing w:after="0" w:line="259" w:lineRule="auto"/>
+        <w:ind w:left="0" w:right="0" w:firstLine="0"/>
+        <w:rPr>
+          <w:rFonts w:ascii="Arial" w:eastAsia="Courier New" w:hAnsi="Arial" w:cs="Arial"/>
+          <w:szCs w:val="24"/>
+        </w:rPr>
+      </w:pPr>
+      <w:r>
+        <w:rPr>
+          <w:rFonts w:ascii="Arial" w:eastAsia="Courier New" w:hAnsi="Arial" w:cs="Arial"/>
+          <w:szCs w:val="24"/>
+        </w:rPr>
+        <w:t>Este proyecto reforzó nuestra comprensión de cómo la lógica matemática puede implementarse eficientemente en un programa para resolver problemas concretos. Además, fortalecimos el trabajo en equipo, dividiendo tareas y aprendiendo de la integración entre teoría y práctica.</w:t>
+      </w:r>
+    </w:p>
+    <w:p>
+      <w:pPr>
+        <w:spacing w:after="0" w:line="259" w:lineRule="auto"/>
+        <w:ind w:left="0" w:right="0" w:firstLine="0"/>
+        <w:rPr>
+          <w:rFonts w:ascii="Arial" w:eastAsia="Courier New" w:hAnsi="Arial" w:cs="Arial"/>
+          <w:szCs w:val="24"/>
+        </w:rPr>
+      </w:pPr>
+      <w:r>
+        <w:rPr>
+          <w:rFonts w:ascii="Arial" w:eastAsia="Courier New" w:hAnsi="Arial" w:cs="Arial"/>
+          <w:szCs w:val="24"/>
+        </w:rPr>
         <w:t xml:space="preserve"> </w:t>
       </w:r>
     </w:p>
     <w:sectPr>
-      <w:headerReference w:type="even" r:id="rId21"/>
-      <w:headerReference w:type="default" r:id="rId22"/>
-      <w:footerReference w:type="even" r:id="rId23"/>
-      <w:footerReference w:type="default" r:id="rId24"/>
-      <w:headerReference w:type="first" r:id="rId25"/>
-      <w:footerReference w:type="first" r:id="rId26"/>
+      <w:headerReference w:type="even" r:id="rId20"/>
+      <w:headerReference w:type="default" r:id="rId21"/>
+      <w:footerReference w:type="even" r:id="rId22"/>
+      <w:footerReference w:type="default" r:id="rId23"/>
+      <w:headerReference w:type="first" r:id="rId24"/>
+      <w:footerReference w:type="first" r:id="rId25"/>
       <w:pgSz w:w="11906" w:h="16838"/>
       <w:pgMar w:top="1417" w:right="1701" w:bottom="1417" w:left="1701" w:header="89" w:footer="544" w:gutter="0"/>
       <w:cols w:space="720"/>
@@ -8045,6 +8029,7 @@
   <w:style w:type="character" w:default="1" w:styleId="Fuentedeprrafopredeter">
     <w:name w:val="Default Paragraph Font"/>
     <w:uiPriority w:val="1"/>
+    <w:semiHidden/>
     <w:unhideWhenUsed/>
   </w:style>
   <w:style w:type="table" w:default="1" w:styleId="Tablanormal">

</xml_diff>